<commit_message>
made final comments to code
</commit_message>
<xml_diff>
--- a/Documentation.docx
+++ b/Documentation.docx
@@ -1327,13 +1327,7 @@
         <w:rPr>
           <w:b/>
         </w:rPr>
-        <w:t>DetectedActivitiesIntentService</w:t>
-      </w:r>
-      <w:r>
-        <w:rPr>
-          <w:b/>
-        </w:rPr>
-        <w:t>.java</w:t>
+        <w:t>DetectedActivitiesIntentService.java</w:t>
       </w:r>
       <w:r>
         <w:rPr>
@@ -1346,11 +1340,6 @@
       </w:r>
     </w:p>
     <w:p>
-      <w:pPr>
-        <w:rPr>
-          <w:b/>
-        </w:rPr>
-      </w:pPr>
       <w:r>
         <w:rPr>
           <w:b/>
@@ -1362,123 +1351,116 @@
           <w:b/>
         </w:rPr>
         <w:t>:</w:t>
+      </w:r>
+      <w:r>
+        <w:t xml:space="preserve"> Helper class for debugging errors associated with </w:t>
+      </w:r>
+      <w:proofErr w:type="spellStart"/>
+      <w:r>
+        <w:t>Geofence</w:t>
+      </w:r>
+      <w:proofErr w:type="spellEnd"/>
+      <w:r>
+        <w:t xml:space="preserve"> creation.</w:t>
+      </w:r>
+    </w:p>
+    <w:p>
+      <w:r>
+        <w:rPr>
+          <w:b/>
+        </w:rPr>
+        <w:lastRenderedPageBreak/>
+        <w:t>GeofenceTransitionsIntentService.java:</w:t>
+      </w:r>
+      <w:r>
+        <w:rPr>
+          <w:b/>
+        </w:rPr>
+        <w:t xml:space="preserve"> </w:t>
+      </w:r>
+      <w:r>
+        <w:t xml:space="preserve">Helper class to act as a listener for </w:t>
+      </w:r>
+      <w:proofErr w:type="spellStart"/>
+      <w:r>
+        <w:t>geofence</w:t>
+      </w:r>
+      <w:proofErr w:type="spellEnd"/>
+      <w:r>
+        <w:t xml:space="preserve"> transition changes. Works with the </w:t>
+      </w:r>
+      <w:proofErr w:type="spellStart"/>
+      <w:r>
+        <w:t>TrialActivity</w:t>
+      </w:r>
+      <w:proofErr w:type="spellEnd"/>
+      <w:r>
+        <w:t xml:space="preserve"> to determine when to stop recording. </w:t>
+      </w:r>
+    </w:p>
+    <w:p>
+      <w:r>
+        <w:rPr>
+          <w:b/>
+        </w:rPr>
+        <w:t>MapsActivity.java:</w:t>
+      </w:r>
+      <w:r>
+        <w:rPr>
+          <w:b/>
+        </w:rPr>
+        <w:t xml:space="preserve"> </w:t>
+      </w:r>
+      <w:r>
+        <w:t xml:space="preserve">Main activity that is shown to the user. Shows parking lots as markers on a Google Map. The color of the marker determines the availability. Clicking on a parking lot provides additional information relevant to the parking status. </w:t>
+      </w:r>
+    </w:p>
+    <w:p>
+      <w:r>
+        <w:rPr>
+          <w:b/>
+        </w:rPr>
+        <w:t>ParkingAnalyzer.java:</w:t>
+      </w:r>
+      <w:r>
+        <w:rPr>
+          <w:b/>
+        </w:rPr>
+        <w:t xml:space="preserve"> </w:t>
+      </w:r>
+      <w:r>
+        <w:t xml:space="preserve">Primary class that handles all the estimation of parking availability. Contains all the feature identification and classification. </w:t>
+      </w:r>
+    </w:p>
+    <w:p>
+      <w:r>
+        <w:rPr>
+          <w:b/>
+        </w:rPr>
+        <w:t>ParkingParser.java:</w:t>
+      </w:r>
+      <w:r>
+        <w:rPr>
+          <w:b/>
+        </w:rPr>
+        <w:t xml:space="preserve"> </w:t>
+      </w:r>
+      <w:r>
+        <w:t xml:space="preserve">Helper class used in ParkingAnalyzer.java. Used to take read csv files into usable arrays that can be interpreted in ParkingAnalyzer.java. </w:t>
+      </w:r>
+    </w:p>
+    <w:p>
+      <w:r>
+        <w:rPr>
+          <w:b/>
+        </w:rPr>
+        <w:t xml:space="preserve">TrialActivity.java: </w:t>
+      </w:r>
+      <w:r>
+        <w:t xml:space="preserve">Class that was used in testing and collection of data. Saves sensor data into csv files for later interpretation and analysis. </w:t>
       </w:r>
       <w:bookmarkStart w:id="0" w:name="_GoBack"/>
       <w:bookmarkEnd w:id="0"/>
-    </w:p>
-    <w:p>
-      <w:pPr>
-        <w:rPr>
-          <w:b/>
-        </w:rPr>
-      </w:pPr>
-      <w:r>
-        <w:rPr>
-          <w:b/>
-        </w:rPr>
-        <w:lastRenderedPageBreak/>
-        <w:t>GeofenceTransitionsIntentService.java:</w:t>
-      </w:r>
-    </w:p>
-    <w:p>
-      <w:pPr>
-        <w:rPr>
-          <w:b/>
-        </w:rPr>
-      </w:pPr>
-      <w:r>
-        <w:rPr>
-          <w:b/>
-        </w:rPr>
-        <w:t>MapsActivity</w:t>
-      </w:r>
-      <w:r>
-        <w:rPr>
-          <w:b/>
-        </w:rPr>
-        <w:t>.java</w:t>
-      </w:r>
-      <w:r>
-        <w:rPr>
-          <w:b/>
-        </w:rPr>
-        <w:t>:</w:t>
-      </w:r>
-    </w:p>
-    <w:p>
-      <w:pPr>
-        <w:rPr>
-          <w:b/>
-        </w:rPr>
-      </w:pPr>
-      <w:r>
-        <w:rPr>
-          <w:b/>
-        </w:rPr>
-        <w:t>ParkingAnalyzer</w:t>
-      </w:r>
-      <w:r>
-        <w:rPr>
-          <w:b/>
-        </w:rPr>
-        <w:t>.java</w:t>
-      </w:r>
-      <w:r>
-        <w:rPr>
-          <w:b/>
-        </w:rPr>
-        <w:t>:</w:t>
-      </w:r>
-    </w:p>
-    <w:p>
-      <w:pPr>
-        <w:rPr>
-          <w:b/>
-        </w:rPr>
-      </w:pPr>
-      <w:r>
-        <w:rPr>
-          <w:b/>
-        </w:rPr>
-        <w:t>ParkingParser</w:t>
-      </w:r>
-      <w:r>
-        <w:rPr>
-          <w:b/>
-        </w:rPr>
-        <w:t>.java</w:t>
-      </w:r>
-      <w:r>
-        <w:rPr>
-          <w:b/>
-        </w:rPr>
-        <w:t>:</w:t>
-      </w:r>
-    </w:p>
-    <w:p>
-      <w:pPr>
-        <w:rPr>
-          <w:b/>
-        </w:rPr>
-      </w:pPr>
-      <w:r>
-        <w:rPr>
-          <w:b/>
-        </w:rPr>
-        <w:t>TrialActivity</w:t>
-      </w:r>
-      <w:r>
-        <w:rPr>
-          <w:b/>
-        </w:rPr>
-        <w:t>.java</w:t>
-      </w:r>
-      <w:r>
-        <w:rPr>
-          <w:b/>
-        </w:rPr>
-        <w:t xml:space="preserve">: </w:t>
-      </w:r>
     </w:p>
     <w:sectPr>
       <w:pgSz w:w="12240" w:h="15840"/>

</xml_diff>